<commit_message>
new cards & new architecture
</commit_message>
<xml_diff>
--- a/GemuLand/README.docx
+++ b/GemuLand/README.docx
@@ -163,6 +163,702 @@
         </w:rPr>
         <w:t>| 人数 | 2             |</w:t>
       </w:r>
+    </w:p>
+    <w:p>
+      <w:pPr>
+        <w:rPr>
+          <w:rFonts w:hint="default"/>
+          <w:b w:val="0"/>
+          <w:bCs w:val="0"/>
+          <w:sz w:val="24"/>
+          <w:szCs w:val="24"/>
+          <w:lang w:val="de-DE"/>
+        </w:rPr>
+      </w:pPr>
+      <w:r>
+        <w:rPr>
+          <w:rFonts w:hint="default"/>
+          <w:b w:val="0"/>
+          <w:bCs w:val="0"/>
+          <w:sz w:val="24"/>
+          <w:szCs w:val="24"/>
+          <w:lang w:val="de-DE"/>
+        </w:rPr>
+        <w:t>| 运气 | OOOO\*        |</w:t>
+      </w:r>
+    </w:p>
+    <w:p>
+      <w:pPr>
+        <w:rPr>
+          <w:rFonts w:hint="default"/>
+          <w:b w:val="0"/>
+          <w:bCs w:val="0"/>
+          <w:sz w:val="24"/>
+          <w:szCs w:val="24"/>
+          <w:lang w:val="de-DE"/>
+        </w:rPr>
+      </w:pPr>
+      <w:r>
+        <w:rPr>
+          <w:rFonts w:hint="default"/>
+          <w:b w:val="0"/>
+          <w:bCs w:val="0"/>
+          <w:sz w:val="24"/>
+          <w:szCs w:val="24"/>
+          <w:lang w:val="de-DE"/>
+        </w:rPr>
+        <w:t>| 战略 | OOOOO         |</w:t>
+      </w:r>
+    </w:p>
+    <w:p>
+      <w:pPr>
+        <w:rPr>
+          <w:rFonts w:hint="default"/>
+          <w:b w:val="0"/>
+          <w:bCs w:val="0"/>
+          <w:sz w:val="24"/>
+          <w:szCs w:val="24"/>
+          <w:lang w:val="de-DE"/>
+        </w:rPr>
+      </w:pPr>
+      <w:r>
+        <w:rPr>
+          <w:rFonts w:hint="default"/>
+          <w:b w:val="0"/>
+          <w:bCs w:val="0"/>
+          <w:sz w:val="24"/>
+          <w:szCs w:val="24"/>
+          <w:lang w:val="de-DE"/>
+        </w:rPr>
+        <w:t>| 对抗 | OOOOO         |</w:t>
+      </w:r>
+    </w:p>
+    <w:p>
+      <w:pPr>
+        <w:rPr>
+          <w:rFonts w:hint="default"/>
+          <w:b w:val="0"/>
+          <w:bCs w:val="0"/>
+          <w:sz w:val="24"/>
+          <w:szCs w:val="24"/>
+          <w:lang w:val="de-DE"/>
+        </w:rPr>
+      </w:pPr>
+      <w:r>
+        <w:rPr>
+          <w:rFonts w:hint="default"/>
+          <w:b w:val="0"/>
+          <w:bCs w:val="0"/>
+          <w:sz w:val="24"/>
+          <w:szCs w:val="24"/>
+          <w:lang w:val="de-DE"/>
+        </w:rPr>
+        <w:t>| 协作 | \*\*\*\*\*    |</w:t>
+      </w:r>
+    </w:p>
+    <w:p>
+      <w:pPr>
+        <w:rPr>
+          <w:rFonts w:hint="default"/>
+          <w:b w:val="0"/>
+          <w:bCs w:val="0"/>
+          <w:sz w:val="24"/>
+          <w:szCs w:val="24"/>
+          <w:lang w:val="de-DE"/>
+        </w:rPr>
+      </w:pPr>
+      <w:r>
+        <w:rPr>
+          <w:rFonts w:hint="default"/>
+          <w:b w:val="0"/>
+          <w:bCs w:val="0"/>
+          <w:sz w:val="24"/>
+          <w:szCs w:val="24"/>
+          <w:lang w:val="de-DE"/>
+        </w:rPr>
+        <w:t>| 反应 | \*\*\*\*\*    |</w:t>
+      </w:r>
+    </w:p>
+    <w:p>
+      <w:pPr>
+        <w:rPr>
+          <w:rFonts w:hint="default"/>
+          <w:b w:val="0"/>
+          <w:bCs w:val="0"/>
+          <w:sz w:val="24"/>
+          <w:szCs w:val="24"/>
+          <w:lang w:val="de-DE"/>
+        </w:rPr>
+      </w:pPr>
+    </w:p>
+    <w:p>
+      <w:pPr>
+        <w:rPr>
+          <w:rFonts w:hint="default"/>
+          <w:b w:val="0"/>
+          <w:bCs w:val="0"/>
+          <w:sz w:val="24"/>
+          <w:szCs w:val="24"/>
+          <w:lang w:val="de-DE"/>
+        </w:rPr>
+      </w:pPr>
+      <w:r>
+        <w:rPr>
+          <w:rFonts w:hint="default"/>
+          <w:b w:val="0"/>
+          <w:bCs w:val="0"/>
+          <w:sz w:val="24"/>
+          <w:szCs w:val="24"/>
+          <w:lang w:val="de-DE"/>
+        </w:rPr>
+        <w:t>## 游戏背景</w:t>
+      </w:r>
+    </w:p>
+    <w:p>
+      <w:pPr>
+        <w:rPr>
+          <w:rFonts w:hint="default"/>
+          <w:b w:val="0"/>
+          <w:bCs w:val="0"/>
+          <w:sz w:val="24"/>
+          <w:szCs w:val="24"/>
+          <w:lang w:val="de-DE"/>
+        </w:rPr>
+      </w:pPr>
+    </w:p>
+    <w:p>
+      <w:pPr>
+        <w:rPr>
+          <w:rFonts w:hint="default"/>
+          <w:b w:val="0"/>
+          <w:bCs w:val="0"/>
+          <w:sz w:val="24"/>
+          <w:szCs w:val="24"/>
+          <w:lang w:val="de-DE"/>
+        </w:rPr>
+      </w:pPr>
+      <w:r>
+        <w:rPr>
+          <w:rFonts w:hint="default"/>
+          <w:b w:val="0"/>
+          <w:bCs w:val="0"/>
+          <w:sz w:val="24"/>
+          <w:szCs w:val="24"/>
+          <w:lang w:val="de-DE"/>
+        </w:rPr>
+        <w:t>在地型地貌丰富的基姆大陆，生存着各种各样奇异的怪物。怪物们灵智缺乏，但他们能够使用特殊的 **基姆灵力** 来施展法术。为了生存，他们组成跨物种的部族，听从预言家的调遣，猎杀彼此，收割灵力，壮大部族。</w:t>
+      </w:r>
+    </w:p>
+    <w:p>
+      <w:pPr>
+        <w:rPr>
+          <w:rFonts w:hint="default"/>
+          <w:b w:val="0"/>
+          <w:bCs w:val="0"/>
+          <w:sz w:val="24"/>
+          <w:szCs w:val="24"/>
+          <w:lang w:val="de-DE"/>
+        </w:rPr>
+      </w:pPr>
+    </w:p>
+    <w:p>
+      <w:pPr>
+        <w:rPr>
+          <w:rFonts w:hint="default"/>
+          <w:b w:val="0"/>
+          <w:bCs w:val="0"/>
+          <w:sz w:val="24"/>
+          <w:szCs w:val="24"/>
+          <w:lang w:val="de-DE"/>
+        </w:rPr>
+      </w:pPr>
+      <w:r>
+        <w:rPr>
+          <w:rFonts w:hint="default"/>
+          <w:b w:val="0"/>
+          <w:bCs w:val="0"/>
+          <w:sz w:val="24"/>
+          <w:szCs w:val="24"/>
+          <w:lang w:val="de-DE"/>
+        </w:rPr>
+        <w:t>## 核心机制</w:t>
+      </w:r>
+    </w:p>
+    <w:p>
+      <w:pPr>
+        <w:rPr>
+          <w:rFonts w:hint="default"/>
+          <w:b w:val="0"/>
+          <w:bCs w:val="0"/>
+          <w:sz w:val="24"/>
+          <w:szCs w:val="24"/>
+          <w:lang w:val="de-DE"/>
+        </w:rPr>
+      </w:pPr>
+    </w:p>
+    <w:p>
+      <w:pPr>
+        <w:rPr>
+          <w:rFonts w:hint="default"/>
+          <w:b w:val="0"/>
+          <w:bCs w:val="0"/>
+          <w:sz w:val="24"/>
+          <w:szCs w:val="24"/>
+          <w:lang w:val="de-DE"/>
+        </w:rPr>
+      </w:pPr>
+      <w:r>
+        <w:rPr>
+          <w:rFonts w:hint="default"/>
+          <w:b w:val="0"/>
+          <w:bCs w:val="0"/>
+          <w:sz w:val="24"/>
+          <w:szCs w:val="24"/>
+          <w:lang w:val="de-DE"/>
+        </w:rPr>
+        <w:t>通过召唤怪物与使用预言卡展开攻防战斗，削减对方生命值至 0，获得胜利。</w:t>
+      </w:r>
+    </w:p>
+    <w:p>
+      <w:pPr>
+        <w:rPr>
+          <w:rFonts w:hint="default"/>
+          <w:b w:val="0"/>
+          <w:bCs w:val="0"/>
+          <w:sz w:val="24"/>
+          <w:szCs w:val="24"/>
+          <w:lang w:val="de-DE"/>
+        </w:rPr>
+      </w:pPr>
+    </w:p>
+    <w:p>
+      <w:pPr>
+        <w:rPr>
+          <w:rFonts w:hint="default"/>
+          <w:b w:val="0"/>
+          <w:bCs w:val="0"/>
+          <w:sz w:val="24"/>
+          <w:szCs w:val="24"/>
+          <w:lang w:val="de-DE"/>
+        </w:rPr>
+      </w:pPr>
+      <w:r>
+        <w:rPr>
+          <w:rFonts w:hint="default"/>
+          <w:b w:val="0"/>
+          <w:bCs w:val="0"/>
+          <w:sz w:val="24"/>
+          <w:szCs w:val="24"/>
+          <w:lang w:val="de-DE"/>
+        </w:rPr>
+        <w:t>## 基本设定</w:t>
+      </w:r>
+    </w:p>
+    <w:p>
+      <w:pPr>
+        <w:rPr>
+          <w:rFonts w:hint="default"/>
+          <w:b w:val="0"/>
+          <w:bCs w:val="0"/>
+          <w:sz w:val="24"/>
+          <w:szCs w:val="24"/>
+          <w:lang w:val="de-DE"/>
+        </w:rPr>
+      </w:pPr>
+    </w:p>
+    <w:p>
+      <w:pPr>
+        <w:rPr>
+          <w:rFonts w:hint="default"/>
+          <w:b w:val="0"/>
+          <w:bCs w:val="0"/>
+          <w:sz w:val="24"/>
+          <w:szCs w:val="24"/>
+          <w:lang w:val="de-DE"/>
+        </w:rPr>
+      </w:pPr>
+      <w:r>
+        <w:rPr>
+          <w:rFonts w:hint="default"/>
+          <w:b w:val="0"/>
+          <w:bCs w:val="0"/>
+          <w:sz w:val="24"/>
+          <w:szCs w:val="24"/>
+          <w:lang w:val="de-DE"/>
+        </w:rPr>
+        <w:t>- 每位玩家拥有一副 **20–40 张卡牌** 的牌组。</w:t>
+      </w:r>
+    </w:p>
+    <w:p>
+      <w:pPr>
+        <w:rPr>
+          <w:rFonts w:hint="default"/>
+          <w:b w:val="0"/>
+          <w:bCs w:val="0"/>
+          <w:sz w:val="24"/>
+          <w:szCs w:val="24"/>
+          <w:lang w:val="de-DE"/>
+        </w:rPr>
+      </w:pPr>
+      <w:r>
+        <w:rPr>
+          <w:rFonts w:hint="default"/>
+          <w:b w:val="0"/>
+          <w:bCs w:val="0"/>
+          <w:sz w:val="24"/>
+          <w:szCs w:val="24"/>
+          <w:lang w:val="de-DE"/>
+        </w:rPr>
+        <w:t>- 每人起始手牌数为 **3 张**。上限为 5张。</w:t>
+      </w:r>
+    </w:p>
+    <w:p>
+      <w:pPr>
+        <w:rPr>
+          <w:rFonts w:hint="default"/>
+          <w:b w:val="0"/>
+          <w:bCs w:val="0"/>
+          <w:sz w:val="24"/>
+          <w:szCs w:val="24"/>
+          <w:lang w:val="de-DE"/>
+        </w:rPr>
+      </w:pPr>
+      <w:r>
+        <w:rPr>
+          <w:rFonts w:hint="default"/>
+          <w:b w:val="0"/>
+          <w:bCs w:val="0"/>
+          <w:sz w:val="24"/>
+          <w:szCs w:val="24"/>
+          <w:lang w:val="de-DE"/>
+        </w:rPr>
+        <w:t>- 起始生命值按规则设定（如 50 或100点）。</w:t>
+      </w:r>
+    </w:p>
+    <w:p>
+      <w:pPr>
+        <w:rPr>
+          <w:rFonts w:hint="default"/>
+          <w:b w:val="0"/>
+          <w:bCs w:val="0"/>
+          <w:sz w:val="24"/>
+          <w:szCs w:val="24"/>
+          <w:lang w:val="de-DE"/>
+        </w:rPr>
+      </w:pPr>
+      <w:r>
+        <w:rPr>
+          <w:rFonts w:hint="default"/>
+          <w:b w:val="0"/>
+          <w:bCs w:val="0"/>
+          <w:sz w:val="24"/>
+          <w:szCs w:val="24"/>
+          <w:lang w:val="de-DE"/>
+        </w:rPr>
+        <w:t>- 每位玩家轮流进行自己的完整回合。</w:t>
+      </w:r>
+    </w:p>
+    <w:p>
+      <w:pPr>
+        <w:rPr>
+          <w:rFonts w:hint="default"/>
+          <w:b w:val="0"/>
+          <w:bCs w:val="0"/>
+          <w:sz w:val="24"/>
+          <w:szCs w:val="24"/>
+          <w:lang w:val="de-DE"/>
+        </w:rPr>
+      </w:pPr>
+    </w:p>
+    <w:p>
+      <w:pPr>
+        <w:rPr>
+          <w:rFonts w:hint="default"/>
+          <w:b w:val="0"/>
+          <w:bCs w:val="0"/>
+          <w:sz w:val="24"/>
+          <w:szCs w:val="24"/>
+          <w:lang w:val="de-DE"/>
+        </w:rPr>
+      </w:pPr>
+      <w:r>
+        <w:rPr>
+          <w:rFonts w:hint="default"/>
+          <w:b w:val="0"/>
+          <w:bCs w:val="0"/>
+          <w:sz w:val="24"/>
+          <w:szCs w:val="24"/>
+          <w:lang w:val="de-DE"/>
+        </w:rPr>
+        <w:t>## 卡牌种类</w:t>
+      </w:r>
+    </w:p>
+    <w:p>
+      <w:pPr>
+        <w:rPr>
+          <w:rFonts w:hint="default"/>
+          <w:b w:val="0"/>
+          <w:bCs w:val="0"/>
+          <w:sz w:val="24"/>
+          <w:szCs w:val="24"/>
+          <w:lang w:val="de-DE"/>
+        </w:rPr>
+      </w:pPr>
+    </w:p>
+    <w:p>
+      <w:pPr>
+        <w:rPr>
+          <w:rFonts w:hint="default"/>
+          <w:b w:val="0"/>
+          <w:bCs w:val="0"/>
+          <w:sz w:val="24"/>
+          <w:szCs w:val="24"/>
+          <w:lang w:val="de-DE"/>
+        </w:rPr>
+      </w:pPr>
+      <w:r>
+        <w:rPr>
+          <w:rFonts w:hint="default"/>
+          <w:b w:val="0"/>
+          <w:bCs w:val="0"/>
+          <w:sz w:val="24"/>
+          <w:szCs w:val="24"/>
+          <w:lang w:val="de-DE"/>
+        </w:rPr>
+        <w:t>### 怪物卡</w:t>
+      </w:r>
+    </w:p>
+    <w:p>
+      <w:pPr>
+        <w:rPr>
+          <w:rFonts w:hint="default"/>
+          <w:b w:val="0"/>
+          <w:bCs w:val="0"/>
+          <w:sz w:val="24"/>
+          <w:szCs w:val="24"/>
+          <w:lang w:val="de-DE"/>
+        </w:rPr>
+      </w:pPr>
+    </w:p>
+    <w:p>
+      <w:pPr>
+        <w:rPr>
+          <w:rFonts w:hint="default"/>
+          <w:b w:val="0"/>
+          <w:bCs w:val="0"/>
+          <w:sz w:val="24"/>
+          <w:szCs w:val="24"/>
+          <w:lang w:val="de-DE"/>
+        </w:rPr>
+      </w:pPr>
+      <w:r>
+        <w:rPr>
+          <w:rFonts w:hint="default"/>
+          <w:b w:val="0"/>
+          <w:bCs w:val="0"/>
+          <w:sz w:val="24"/>
+          <w:szCs w:val="24"/>
+          <w:lang w:val="de-DE"/>
+        </w:rPr>
+        <w:t>- **属性**：攻击力、防御力、响应属性；</w:t>
+      </w:r>
+    </w:p>
+    <w:p>
+      <w:pPr>
+        <w:rPr>
+          <w:rFonts w:hint="default"/>
+          <w:b w:val="0"/>
+          <w:bCs w:val="0"/>
+          <w:sz w:val="24"/>
+          <w:szCs w:val="24"/>
+          <w:lang w:val="de-DE"/>
+        </w:rPr>
+      </w:pPr>
+      <w:r>
+        <w:rPr>
+          <w:rFonts w:hint="default"/>
+          <w:b w:val="0"/>
+          <w:bCs w:val="0"/>
+          <w:sz w:val="24"/>
+          <w:szCs w:val="24"/>
+          <w:lang w:val="de-DE"/>
+        </w:rPr>
+        <w:t>- **技能**：</w:t>
+      </w:r>
+    </w:p>
+    <w:p>
+      <w:pPr>
+        <w:rPr>
+          <w:rFonts w:hint="default"/>
+          <w:b w:val="0"/>
+          <w:bCs w:val="0"/>
+          <w:sz w:val="24"/>
+          <w:szCs w:val="24"/>
+          <w:lang w:val="de-DE"/>
+        </w:rPr>
+      </w:pPr>
+      <w:r>
+        <w:rPr>
+          <w:rFonts w:hint="default"/>
+          <w:b w:val="0"/>
+          <w:bCs w:val="0"/>
+          <w:sz w:val="24"/>
+          <w:szCs w:val="24"/>
+          <w:lang w:val="de-DE"/>
+        </w:rPr>
+        <w:t xml:space="preserve">  - 普通技能（免费发动）；</w:t>
+      </w:r>
+    </w:p>
+    <w:p>
+      <w:pPr>
+        <w:rPr>
+          <w:rFonts w:hint="default"/>
+          <w:b w:val="0"/>
+          <w:bCs w:val="0"/>
+          <w:sz w:val="24"/>
+          <w:szCs w:val="24"/>
+          <w:lang w:val="de-DE"/>
+        </w:rPr>
+      </w:pPr>
+      <w:r>
+        <w:rPr>
+          <w:rFonts w:hint="default"/>
+          <w:b w:val="0"/>
+          <w:bCs w:val="0"/>
+          <w:sz w:val="24"/>
+          <w:szCs w:val="24"/>
+          <w:lang w:val="de-DE"/>
+        </w:rPr>
+        <w:t xml:space="preserve">  - 特殊技能（需消耗灵力点数）。</w:t>
+      </w:r>
+    </w:p>
+    <w:p>
+      <w:pPr>
+        <w:rPr>
+          <w:rFonts w:hint="default"/>
+          <w:b w:val="0"/>
+          <w:bCs w:val="0"/>
+          <w:sz w:val="24"/>
+          <w:szCs w:val="24"/>
+          <w:lang w:val="de-DE"/>
+        </w:rPr>
+      </w:pPr>
+    </w:p>
+    <w:p>
+      <w:pPr>
+        <w:rPr>
+          <w:rFonts w:hint="default"/>
+          <w:b w:val="0"/>
+          <w:bCs w:val="0"/>
+          <w:sz w:val="24"/>
+          <w:szCs w:val="24"/>
+          <w:lang w:val="de-DE"/>
+        </w:rPr>
+      </w:pPr>
+      <w:r>
+        <w:rPr>
+          <w:rFonts w:hint="default"/>
+          <w:b w:val="0"/>
+          <w:bCs w:val="0"/>
+          <w:sz w:val="24"/>
+          <w:szCs w:val="24"/>
+          <w:lang w:val="de-DE"/>
+        </w:rPr>
+        <w:t>### 预言卡</w:t>
+      </w:r>
+    </w:p>
+    <w:p>
+      <w:pPr>
+        <w:rPr>
+          <w:rFonts w:hint="default"/>
+          <w:b w:val="0"/>
+          <w:bCs w:val="0"/>
+          <w:sz w:val="24"/>
+          <w:szCs w:val="24"/>
+          <w:lang w:val="de-DE"/>
+        </w:rPr>
+      </w:pPr>
+    </w:p>
+    <w:p>
+      <w:pPr>
+        <w:rPr>
+          <w:rFonts w:hint="default"/>
+          <w:b w:val="0"/>
+          <w:bCs w:val="0"/>
+          <w:sz w:val="24"/>
+          <w:szCs w:val="24"/>
+          <w:lang w:val="de-DE"/>
+        </w:rPr>
+      </w:pPr>
+      <w:r>
+        <w:rPr>
+          <w:rFonts w:hint="default"/>
+          <w:b w:val="0"/>
+          <w:bCs w:val="0"/>
+          <w:sz w:val="24"/>
+          <w:szCs w:val="24"/>
+          <w:lang w:val="de-DE"/>
+        </w:rPr>
+        <w:t>- 可直接使用或盖住放置；</w:t>
+      </w:r>
+    </w:p>
+    <w:p>
+      <w:pPr>
+        <w:rPr>
+          <w:rFonts w:hint="default"/>
+          <w:b w:val="0"/>
+          <w:bCs w:val="0"/>
+          <w:sz w:val="24"/>
+          <w:szCs w:val="24"/>
+          <w:lang w:val="de-DE"/>
+        </w:rPr>
+      </w:pPr>
+      <w:r>
+        <w:rPr>
+          <w:rFonts w:hint="default"/>
+          <w:b w:val="0"/>
+          <w:bCs w:val="0"/>
+          <w:sz w:val="24"/>
+          <w:szCs w:val="24"/>
+          <w:lang w:val="de-DE"/>
+        </w:rPr>
+        <w:t>- 可即时生效、持续生效或条件响应；</w:t>
+      </w:r>
+    </w:p>
+    <w:p>
+      <w:pPr>
+        <w:rPr>
+          <w:rFonts w:hint="default"/>
+          <w:b w:val="0"/>
+          <w:bCs w:val="0"/>
+          <w:sz w:val="24"/>
+          <w:szCs w:val="24"/>
+          <w:lang w:val="de-DE"/>
+        </w:rPr>
+      </w:pPr>
+      <w:r>
+        <w:rPr>
+          <w:rFonts w:hint="default"/>
+          <w:b w:val="0"/>
+          <w:bCs w:val="0"/>
+          <w:sz w:val="24"/>
+          <w:szCs w:val="24"/>
+          <w:lang w:val="de-DE"/>
+        </w:rPr>
+        <w:t>- 使用后可作为灵力点数堆叠。</w:t>
+      </w:r>
+    </w:p>
+    <w:p>
+      <w:pPr>
+        <w:rPr>
+          <w:rFonts w:hint="default"/>
+          <w:b w:val="0"/>
+          <w:bCs w:val="0"/>
+          <w:sz w:val="24"/>
+          <w:szCs w:val="24"/>
+          <w:lang w:val="de-DE"/>
+        </w:rPr>
+      </w:pPr>
       <w:bookmarkStart w:id="0" w:name="_GoBack"/>
       <w:bookmarkEnd w:id="0"/>
     </w:p>
@@ -186,702 +882,6 @@
           <w:szCs w:val="24"/>
           <w:lang w:val="de-DE"/>
         </w:rPr>
-        <w:t>| 运气 | OOOO\*        |</w:t>
-      </w:r>
-    </w:p>
-    <w:p>
-      <w:pPr>
-        <w:rPr>
-          <w:rFonts w:hint="default"/>
-          <w:b w:val="0"/>
-          <w:bCs w:val="0"/>
-          <w:sz w:val="24"/>
-          <w:szCs w:val="24"/>
-          <w:lang w:val="de-DE"/>
-        </w:rPr>
-      </w:pPr>
-      <w:r>
-        <w:rPr>
-          <w:rFonts w:hint="default"/>
-          <w:b w:val="0"/>
-          <w:bCs w:val="0"/>
-          <w:sz w:val="24"/>
-          <w:szCs w:val="24"/>
-          <w:lang w:val="de-DE"/>
-        </w:rPr>
-        <w:t>| 战略 | OOOOO         |</w:t>
-      </w:r>
-    </w:p>
-    <w:p>
-      <w:pPr>
-        <w:rPr>
-          <w:rFonts w:hint="default"/>
-          <w:b w:val="0"/>
-          <w:bCs w:val="0"/>
-          <w:sz w:val="24"/>
-          <w:szCs w:val="24"/>
-          <w:lang w:val="de-DE"/>
-        </w:rPr>
-      </w:pPr>
-      <w:r>
-        <w:rPr>
-          <w:rFonts w:hint="default"/>
-          <w:b w:val="0"/>
-          <w:bCs w:val="0"/>
-          <w:sz w:val="24"/>
-          <w:szCs w:val="24"/>
-          <w:lang w:val="de-DE"/>
-        </w:rPr>
-        <w:t>| 对抗 | OOOOO         |</w:t>
-      </w:r>
-    </w:p>
-    <w:p>
-      <w:pPr>
-        <w:rPr>
-          <w:rFonts w:hint="default"/>
-          <w:b w:val="0"/>
-          <w:bCs w:val="0"/>
-          <w:sz w:val="24"/>
-          <w:szCs w:val="24"/>
-          <w:lang w:val="de-DE"/>
-        </w:rPr>
-      </w:pPr>
-      <w:r>
-        <w:rPr>
-          <w:rFonts w:hint="default"/>
-          <w:b w:val="0"/>
-          <w:bCs w:val="0"/>
-          <w:sz w:val="24"/>
-          <w:szCs w:val="24"/>
-          <w:lang w:val="de-DE"/>
-        </w:rPr>
-        <w:t>| 协作 | \*\*\*\*\*    |</w:t>
-      </w:r>
-    </w:p>
-    <w:p>
-      <w:pPr>
-        <w:rPr>
-          <w:rFonts w:hint="default"/>
-          <w:b w:val="0"/>
-          <w:bCs w:val="0"/>
-          <w:sz w:val="24"/>
-          <w:szCs w:val="24"/>
-          <w:lang w:val="de-DE"/>
-        </w:rPr>
-      </w:pPr>
-      <w:r>
-        <w:rPr>
-          <w:rFonts w:hint="default"/>
-          <w:b w:val="0"/>
-          <w:bCs w:val="0"/>
-          <w:sz w:val="24"/>
-          <w:szCs w:val="24"/>
-          <w:lang w:val="de-DE"/>
-        </w:rPr>
-        <w:t>| 反应 | \*\*\*\*\*    |</w:t>
-      </w:r>
-    </w:p>
-    <w:p>
-      <w:pPr>
-        <w:rPr>
-          <w:rFonts w:hint="default"/>
-          <w:b w:val="0"/>
-          <w:bCs w:val="0"/>
-          <w:sz w:val="24"/>
-          <w:szCs w:val="24"/>
-          <w:lang w:val="de-DE"/>
-        </w:rPr>
-      </w:pPr>
-    </w:p>
-    <w:p>
-      <w:pPr>
-        <w:rPr>
-          <w:rFonts w:hint="default"/>
-          <w:b w:val="0"/>
-          <w:bCs w:val="0"/>
-          <w:sz w:val="24"/>
-          <w:szCs w:val="24"/>
-          <w:lang w:val="de-DE"/>
-        </w:rPr>
-      </w:pPr>
-      <w:r>
-        <w:rPr>
-          <w:rFonts w:hint="default"/>
-          <w:b w:val="0"/>
-          <w:bCs w:val="0"/>
-          <w:sz w:val="24"/>
-          <w:szCs w:val="24"/>
-          <w:lang w:val="de-DE"/>
-        </w:rPr>
-        <w:t>## 游戏背景</w:t>
-      </w:r>
-    </w:p>
-    <w:p>
-      <w:pPr>
-        <w:rPr>
-          <w:rFonts w:hint="default"/>
-          <w:b w:val="0"/>
-          <w:bCs w:val="0"/>
-          <w:sz w:val="24"/>
-          <w:szCs w:val="24"/>
-          <w:lang w:val="de-DE"/>
-        </w:rPr>
-      </w:pPr>
-    </w:p>
-    <w:p>
-      <w:pPr>
-        <w:rPr>
-          <w:rFonts w:hint="default"/>
-          <w:b w:val="0"/>
-          <w:bCs w:val="0"/>
-          <w:sz w:val="24"/>
-          <w:szCs w:val="24"/>
-          <w:lang w:val="de-DE"/>
-        </w:rPr>
-      </w:pPr>
-      <w:r>
-        <w:rPr>
-          <w:rFonts w:hint="default"/>
-          <w:b w:val="0"/>
-          <w:bCs w:val="0"/>
-          <w:sz w:val="24"/>
-          <w:szCs w:val="24"/>
-          <w:lang w:val="de-DE"/>
-        </w:rPr>
-        <w:t>在地型地貌丰富的基姆大陆，生存着各种各样奇异的怪物。怪物们灵智缺乏，但他们能够使用特殊的 **基姆灵力** 来施展法术。为了生存，他们组成跨物种的部族，听从预言家的调遣，猎杀彼此，收割灵力，壮大部族。</w:t>
-      </w:r>
-    </w:p>
-    <w:p>
-      <w:pPr>
-        <w:rPr>
-          <w:rFonts w:hint="default"/>
-          <w:b w:val="0"/>
-          <w:bCs w:val="0"/>
-          <w:sz w:val="24"/>
-          <w:szCs w:val="24"/>
-          <w:lang w:val="de-DE"/>
-        </w:rPr>
-      </w:pPr>
-    </w:p>
-    <w:p>
-      <w:pPr>
-        <w:rPr>
-          <w:rFonts w:hint="default"/>
-          <w:b w:val="0"/>
-          <w:bCs w:val="0"/>
-          <w:sz w:val="24"/>
-          <w:szCs w:val="24"/>
-          <w:lang w:val="de-DE"/>
-        </w:rPr>
-      </w:pPr>
-      <w:r>
-        <w:rPr>
-          <w:rFonts w:hint="default"/>
-          <w:b w:val="0"/>
-          <w:bCs w:val="0"/>
-          <w:sz w:val="24"/>
-          <w:szCs w:val="24"/>
-          <w:lang w:val="de-DE"/>
-        </w:rPr>
-        <w:t>## 核心机制</w:t>
-      </w:r>
-    </w:p>
-    <w:p>
-      <w:pPr>
-        <w:rPr>
-          <w:rFonts w:hint="default"/>
-          <w:b w:val="0"/>
-          <w:bCs w:val="0"/>
-          <w:sz w:val="24"/>
-          <w:szCs w:val="24"/>
-          <w:lang w:val="de-DE"/>
-        </w:rPr>
-      </w:pPr>
-    </w:p>
-    <w:p>
-      <w:pPr>
-        <w:rPr>
-          <w:rFonts w:hint="default"/>
-          <w:b w:val="0"/>
-          <w:bCs w:val="0"/>
-          <w:sz w:val="24"/>
-          <w:szCs w:val="24"/>
-          <w:lang w:val="de-DE"/>
-        </w:rPr>
-      </w:pPr>
-      <w:r>
-        <w:rPr>
-          <w:rFonts w:hint="default"/>
-          <w:b w:val="0"/>
-          <w:bCs w:val="0"/>
-          <w:sz w:val="24"/>
-          <w:szCs w:val="24"/>
-          <w:lang w:val="de-DE"/>
-        </w:rPr>
-        <w:t>通过召唤怪物与使用预言卡展开攻防战斗，削减对方生命值至 0，获得胜利。</w:t>
-      </w:r>
-    </w:p>
-    <w:p>
-      <w:pPr>
-        <w:rPr>
-          <w:rFonts w:hint="default"/>
-          <w:b w:val="0"/>
-          <w:bCs w:val="0"/>
-          <w:sz w:val="24"/>
-          <w:szCs w:val="24"/>
-          <w:lang w:val="de-DE"/>
-        </w:rPr>
-      </w:pPr>
-    </w:p>
-    <w:p>
-      <w:pPr>
-        <w:rPr>
-          <w:rFonts w:hint="default"/>
-          <w:b w:val="0"/>
-          <w:bCs w:val="0"/>
-          <w:sz w:val="24"/>
-          <w:szCs w:val="24"/>
-          <w:lang w:val="de-DE"/>
-        </w:rPr>
-      </w:pPr>
-      <w:r>
-        <w:rPr>
-          <w:rFonts w:hint="default"/>
-          <w:b w:val="0"/>
-          <w:bCs w:val="0"/>
-          <w:sz w:val="24"/>
-          <w:szCs w:val="24"/>
-          <w:lang w:val="de-DE"/>
-        </w:rPr>
-        <w:t>## 基本设定</w:t>
-      </w:r>
-    </w:p>
-    <w:p>
-      <w:pPr>
-        <w:rPr>
-          <w:rFonts w:hint="default"/>
-          <w:b w:val="0"/>
-          <w:bCs w:val="0"/>
-          <w:sz w:val="24"/>
-          <w:szCs w:val="24"/>
-          <w:lang w:val="de-DE"/>
-        </w:rPr>
-      </w:pPr>
-    </w:p>
-    <w:p>
-      <w:pPr>
-        <w:rPr>
-          <w:rFonts w:hint="default"/>
-          <w:b w:val="0"/>
-          <w:bCs w:val="0"/>
-          <w:sz w:val="24"/>
-          <w:szCs w:val="24"/>
-          <w:lang w:val="de-DE"/>
-        </w:rPr>
-      </w:pPr>
-      <w:r>
-        <w:rPr>
-          <w:rFonts w:hint="default"/>
-          <w:b w:val="0"/>
-          <w:bCs w:val="0"/>
-          <w:sz w:val="24"/>
-          <w:szCs w:val="24"/>
-          <w:lang w:val="de-DE"/>
-        </w:rPr>
-        <w:t>- 每位玩家拥有一副 **20–40 张卡牌** 的牌组。</w:t>
-      </w:r>
-    </w:p>
-    <w:p>
-      <w:pPr>
-        <w:rPr>
-          <w:rFonts w:hint="default"/>
-          <w:b w:val="0"/>
-          <w:bCs w:val="0"/>
-          <w:sz w:val="24"/>
-          <w:szCs w:val="24"/>
-          <w:lang w:val="de-DE"/>
-        </w:rPr>
-      </w:pPr>
-      <w:r>
-        <w:rPr>
-          <w:rFonts w:hint="default"/>
-          <w:b w:val="0"/>
-          <w:bCs w:val="0"/>
-          <w:sz w:val="24"/>
-          <w:szCs w:val="24"/>
-          <w:lang w:val="de-DE"/>
-        </w:rPr>
-        <w:t>- 每人起始手牌数为 **3 张**。上限为 5张。</w:t>
-      </w:r>
-    </w:p>
-    <w:p>
-      <w:pPr>
-        <w:rPr>
-          <w:rFonts w:hint="default"/>
-          <w:b w:val="0"/>
-          <w:bCs w:val="0"/>
-          <w:sz w:val="24"/>
-          <w:szCs w:val="24"/>
-          <w:lang w:val="de-DE"/>
-        </w:rPr>
-      </w:pPr>
-      <w:r>
-        <w:rPr>
-          <w:rFonts w:hint="default"/>
-          <w:b w:val="0"/>
-          <w:bCs w:val="0"/>
-          <w:sz w:val="24"/>
-          <w:szCs w:val="24"/>
-          <w:lang w:val="de-DE"/>
-        </w:rPr>
-        <w:t>- 起始生命值按规则设定（如 50 或100点）。</w:t>
-      </w:r>
-    </w:p>
-    <w:p>
-      <w:pPr>
-        <w:rPr>
-          <w:rFonts w:hint="default"/>
-          <w:b w:val="0"/>
-          <w:bCs w:val="0"/>
-          <w:sz w:val="24"/>
-          <w:szCs w:val="24"/>
-          <w:lang w:val="de-DE"/>
-        </w:rPr>
-      </w:pPr>
-      <w:r>
-        <w:rPr>
-          <w:rFonts w:hint="default"/>
-          <w:b w:val="0"/>
-          <w:bCs w:val="0"/>
-          <w:sz w:val="24"/>
-          <w:szCs w:val="24"/>
-          <w:lang w:val="de-DE"/>
-        </w:rPr>
-        <w:t>- 每位玩家轮流进行自己的完整回合。</w:t>
-      </w:r>
-    </w:p>
-    <w:p>
-      <w:pPr>
-        <w:rPr>
-          <w:rFonts w:hint="default"/>
-          <w:b w:val="0"/>
-          <w:bCs w:val="0"/>
-          <w:sz w:val="24"/>
-          <w:szCs w:val="24"/>
-          <w:lang w:val="de-DE"/>
-        </w:rPr>
-      </w:pPr>
-    </w:p>
-    <w:p>
-      <w:pPr>
-        <w:rPr>
-          <w:rFonts w:hint="default"/>
-          <w:b w:val="0"/>
-          <w:bCs w:val="0"/>
-          <w:sz w:val="24"/>
-          <w:szCs w:val="24"/>
-          <w:lang w:val="de-DE"/>
-        </w:rPr>
-      </w:pPr>
-      <w:r>
-        <w:rPr>
-          <w:rFonts w:hint="default"/>
-          <w:b w:val="0"/>
-          <w:bCs w:val="0"/>
-          <w:sz w:val="24"/>
-          <w:szCs w:val="24"/>
-          <w:lang w:val="de-DE"/>
-        </w:rPr>
-        <w:t>## 卡牌种类</w:t>
-      </w:r>
-    </w:p>
-    <w:p>
-      <w:pPr>
-        <w:rPr>
-          <w:rFonts w:hint="default"/>
-          <w:b w:val="0"/>
-          <w:bCs w:val="0"/>
-          <w:sz w:val="24"/>
-          <w:szCs w:val="24"/>
-          <w:lang w:val="de-DE"/>
-        </w:rPr>
-      </w:pPr>
-    </w:p>
-    <w:p>
-      <w:pPr>
-        <w:rPr>
-          <w:rFonts w:hint="default"/>
-          <w:b w:val="0"/>
-          <w:bCs w:val="0"/>
-          <w:sz w:val="24"/>
-          <w:szCs w:val="24"/>
-          <w:lang w:val="de-DE"/>
-        </w:rPr>
-      </w:pPr>
-      <w:r>
-        <w:rPr>
-          <w:rFonts w:hint="default"/>
-          <w:b w:val="0"/>
-          <w:bCs w:val="0"/>
-          <w:sz w:val="24"/>
-          <w:szCs w:val="24"/>
-          <w:lang w:val="de-DE"/>
-        </w:rPr>
-        <w:t>### 怪物卡</w:t>
-      </w:r>
-    </w:p>
-    <w:p>
-      <w:pPr>
-        <w:rPr>
-          <w:rFonts w:hint="default"/>
-          <w:b w:val="0"/>
-          <w:bCs w:val="0"/>
-          <w:sz w:val="24"/>
-          <w:szCs w:val="24"/>
-          <w:lang w:val="de-DE"/>
-        </w:rPr>
-      </w:pPr>
-    </w:p>
-    <w:p>
-      <w:pPr>
-        <w:rPr>
-          <w:rFonts w:hint="default"/>
-          <w:b w:val="0"/>
-          <w:bCs w:val="0"/>
-          <w:sz w:val="24"/>
-          <w:szCs w:val="24"/>
-          <w:lang w:val="de-DE"/>
-        </w:rPr>
-      </w:pPr>
-      <w:r>
-        <w:rPr>
-          <w:rFonts w:hint="default"/>
-          <w:b w:val="0"/>
-          <w:bCs w:val="0"/>
-          <w:sz w:val="24"/>
-          <w:szCs w:val="24"/>
-          <w:lang w:val="de-DE"/>
-        </w:rPr>
-        <w:t>- **属性**：攻击力、防御力、响应属性；</w:t>
-      </w:r>
-    </w:p>
-    <w:p>
-      <w:pPr>
-        <w:rPr>
-          <w:rFonts w:hint="default"/>
-          <w:b w:val="0"/>
-          <w:bCs w:val="0"/>
-          <w:sz w:val="24"/>
-          <w:szCs w:val="24"/>
-          <w:lang w:val="de-DE"/>
-        </w:rPr>
-      </w:pPr>
-      <w:r>
-        <w:rPr>
-          <w:rFonts w:hint="default"/>
-          <w:b w:val="0"/>
-          <w:bCs w:val="0"/>
-          <w:sz w:val="24"/>
-          <w:szCs w:val="24"/>
-          <w:lang w:val="de-DE"/>
-        </w:rPr>
-        <w:t>- **技能**：</w:t>
-      </w:r>
-    </w:p>
-    <w:p>
-      <w:pPr>
-        <w:rPr>
-          <w:rFonts w:hint="default"/>
-          <w:b w:val="0"/>
-          <w:bCs w:val="0"/>
-          <w:sz w:val="24"/>
-          <w:szCs w:val="24"/>
-          <w:lang w:val="de-DE"/>
-        </w:rPr>
-      </w:pPr>
-      <w:r>
-        <w:rPr>
-          <w:rFonts w:hint="default"/>
-          <w:b w:val="0"/>
-          <w:bCs w:val="0"/>
-          <w:sz w:val="24"/>
-          <w:szCs w:val="24"/>
-          <w:lang w:val="de-DE"/>
-        </w:rPr>
-        <w:t xml:space="preserve">  - 普通技能（免费发动）；</w:t>
-      </w:r>
-    </w:p>
-    <w:p>
-      <w:pPr>
-        <w:rPr>
-          <w:rFonts w:hint="default"/>
-          <w:b w:val="0"/>
-          <w:bCs w:val="0"/>
-          <w:sz w:val="24"/>
-          <w:szCs w:val="24"/>
-          <w:lang w:val="de-DE"/>
-        </w:rPr>
-      </w:pPr>
-      <w:r>
-        <w:rPr>
-          <w:rFonts w:hint="default"/>
-          <w:b w:val="0"/>
-          <w:bCs w:val="0"/>
-          <w:sz w:val="24"/>
-          <w:szCs w:val="24"/>
-          <w:lang w:val="de-DE"/>
-        </w:rPr>
-        <w:t xml:space="preserve">  - 特殊技能（需消耗灵力点数）。</w:t>
-      </w:r>
-    </w:p>
-    <w:p>
-      <w:pPr>
-        <w:rPr>
-          <w:rFonts w:hint="default"/>
-          <w:b w:val="0"/>
-          <w:bCs w:val="0"/>
-          <w:sz w:val="24"/>
-          <w:szCs w:val="24"/>
-          <w:lang w:val="de-DE"/>
-        </w:rPr>
-      </w:pPr>
-    </w:p>
-    <w:p>
-      <w:pPr>
-        <w:rPr>
-          <w:rFonts w:hint="default"/>
-          <w:b w:val="0"/>
-          <w:bCs w:val="0"/>
-          <w:sz w:val="24"/>
-          <w:szCs w:val="24"/>
-          <w:lang w:val="de-DE"/>
-        </w:rPr>
-      </w:pPr>
-      <w:r>
-        <w:rPr>
-          <w:rFonts w:hint="default"/>
-          <w:b w:val="0"/>
-          <w:bCs w:val="0"/>
-          <w:sz w:val="24"/>
-          <w:szCs w:val="24"/>
-          <w:lang w:val="de-DE"/>
-        </w:rPr>
-        <w:t>### 预言卡</w:t>
-      </w:r>
-    </w:p>
-    <w:p>
-      <w:pPr>
-        <w:rPr>
-          <w:rFonts w:hint="default"/>
-          <w:b w:val="0"/>
-          <w:bCs w:val="0"/>
-          <w:sz w:val="24"/>
-          <w:szCs w:val="24"/>
-          <w:lang w:val="de-DE"/>
-        </w:rPr>
-      </w:pPr>
-    </w:p>
-    <w:p>
-      <w:pPr>
-        <w:rPr>
-          <w:rFonts w:hint="default"/>
-          <w:b w:val="0"/>
-          <w:bCs w:val="0"/>
-          <w:sz w:val="24"/>
-          <w:szCs w:val="24"/>
-          <w:lang w:val="de-DE"/>
-        </w:rPr>
-      </w:pPr>
-      <w:r>
-        <w:rPr>
-          <w:rFonts w:hint="default"/>
-          <w:b w:val="0"/>
-          <w:bCs w:val="0"/>
-          <w:sz w:val="24"/>
-          <w:szCs w:val="24"/>
-          <w:lang w:val="de-DE"/>
-        </w:rPr>
-        <w:t>- 可直接使用或盖住放置；</w:t>
-      </w:r>
-    </w:p>
-    <w:p>
-      <w:pPr>
-        <w:rPr>
-          <w:rFonts w:hint="default"/>
-          <w:b w:val="0"/>
-          <w:bCs w:val="0"/>
-          <w:sz w:val="24"/>
-          <w:szCs w:val="24"/>
-          <w:lang w:val="de-DE"/>
-        </w:rPr>
-      </w:pPr>
-      <w:r>
-        <w:rPr>
-          <w:rFonts w:hint="default"/>
-          <w:b w:val="0"/>
-          <w:bCs w:val="0"/>
-          <w:sz w:val="24"/>
-          <w:szCs w:val="24"/>
-          <w:lang w:val="de-DE"/>
-        </w:rPr>
-        <w:t>- 可即时生效、持续生效或条件响应；</w:t>
-      </w:r>
-    </w:p>
-    <w:p>
-      <w:pPr>
-        <w:rPr>
-          <w:rFonts w:hint="default"/>
-          <w:b w:val="0"/>
-          <w:bCs w:val="0"/>
-          <w:sz w:val="24"/>
-          <w:szCs w:val="24"/>
-          <w:lang w:val="de-DE"/>
-        </w:rPr>
-      </w:pPr>
-      <w:r>
-        <w:rPr>
-          <w:rFonts w:hint="default"/>
-          <w:b w:val="0"/>
-          <w:bCs w:val="0"/>
-          <w:sz w:val="24"/>
-          <w:szCs w:val="24"/>
-          <w:lang w:val="de-DE"/>
-        </w:rPr>
-        <w:t>- 使用后可作为灵力点数堆叠。</w:t>
-      </w:r>
-    </w:p>
-    <w:p>
-      <w:pPr>
-        <w:rPr>
-          <w:rFonts w:hint="default"/>
-          <w:b w:val="0"/>
-          <w:bCs w:val="0"/>
-          <w:sz w:val="24"/>
-          <w:szCs w:val="24"/>
-          <w:lang w:val="de-DE"/>
-        </w:rPr>
-      </w:pPr>
-    </w:p>
-    <w:p>
-      <w:pPr>
-        <w:rPr>
-          <w:rFonts w:hint="default"/>
-          <w:b w:val="0"/>
-          <w:bCs w:val="0"/>
-          <w:sz w:val="24"/>
-          <w:szCs w:val="24"/>
-          <w:lang w:val="de-DE"/>
-        </w:rPr>
-      </w:pPr>
-      <w:r>
-        <w:rPr>
-          <w:rFonts w:hint="default"/>
-          <w:b w:val="0"/>
-          <w:bCs w:val="0"/>
-          <w:sz w:val="24"/>
-          <w:szCs w:val="24"/>
-          <w:lang w:val="de-DE"/>
-        </w:rPr>
         <w:t>#### 特殊占位牌：怪物蛋</w:t>
       </w:r>
     </w:p>
@@ -1673,7 +1673,7 @@
           <w:szCs w:val="24"/>
           <w:lang w:val="de-DE"/>
         </w:rPr>
-        <w:t>灵力点数以卡牌形式堆叠在怪物卡下，用于发动特殊技能。</w:t>
+        <w:t>灵力点数以卡牌形式堆叠在场上的怪物或怪物蛋下，用于发动特殊技能。</w:t>
       </w:r>
     </w:p>
     <w:p>
@@ -1731,7 +1731,30 @@
           <w:szCs w:val="24"/>
           <w:lang w:val="de-DE"/>
         </w:rPr>
-        <w:t xml:space="preserve">  - 我方使用预言卡后可堆叠在怪物下，视为灵力点数；</w:t>
+        <w:t xml:space="preserve">  - 我方使用预言卡后可堆叠在怪物或怪物蛋下，视为灵力点数；</w:t>
+      </w:r>
+    </w:p>
+    <w:p>
+      <w:pPr>
+        <w:rPr>
+          <w:rFonts w:hint="default"/>
+          <w:b w:val="0"/>
+          <w:bCs w:val="0"/>
+          <w:sz w:val="24"/>
+          <w:szCs w:val="24"/>
+          <w:lang w:val="de-DE"/>
+        </w:rPr>
+      </w:pPr>
+      <w:r>
+        <w:rPr>
+          <w:rFonts w:hint="default"/>
+          <w:b w:val="0"/>
+          <w:bCs w:val="0"/>
+          <w:sz w:val="24"/>
+          <w:szCs w:val="24"/>
+          <w:lang w:val="de-DE"/>
+        </w:rPr>
+        <w:t xml:space="preserve">  - 获得灵力的实际操作是从自己牌堆下方抽取。</w:t>
       </w:r>
     </w:p>
     <w:p>

</xml_diff>